<commit_message>
Refactor DocxTemplateProcessor to handle company name inclusion and ensure bold formatting for key values. Update sales_dashboard to display leads by category over time, and enhance signnow_form to support company name input.
</commit_message>
<xml_diff>
--- a/inputs/Development Terms and Conditions .docx
+++ b/inputs/Development Terms and Conditions .docx
@@ -2,6 +2,45 @@
 <file path=word/document.xml><?xml version="1.0" encoding="utf-8"?>
 <w:document xmlns:wpc="http://schemas.microsoft.com/office/word/2010/wordprocessingCanvas" xmlns:cx="http://schemas.microsoft.com/office/drawing/2014/chartex" xmlns:cx1="http://schemas.microsoft.com/office/drawing/2015/9/8/chartex" xmlns:cx2="http://schemas.microsoft.com/office/drawing/2015/10/21/chartex" xmlns:cx3="http://schemas.microsoft.com/office/drawing/2016/5/9/chartex" xmlns:cx4="http://schemas.microsoft.com/office/drawing/2016/5/10/chartex" xmlns:cx5="http://schemas.microsoft.com/office/drawing/2016/5/11/chartex" xmlns:cx6="http://schemas.microsoft.com/office/drawing/2016/5/12/chartex" xmlns:cx7="http://schemas.microsoft.com/office/drawing/2016/5/13/chartex" xmlns:cx8="http://schemas.microsoft.com/office/drawing/2016/5/14/chartex" xmlns:mc="http://schemas.openxmlformats.org/markup-compatibility/2006" xmlns:aink="http://schemas.microsoft.com/office/drawing/2016/ink" xmlns:am3d="http://schemas.microsoft.com/office/drawing/2017/model3d" xmlns:o="urn:schemas-microsoft-com:office:office" xmlns:oel="http://schemas.microsoft.com/office/2019/extlst" xmlns:r="http://schemas.openxmlformats.org/officeDocument/2006/relationships" xmlns:m="http://schemas.openxmlformats.org/officeDocument/2006/math" xmlns:v="urn:schemas-microsoft-com:vml" xmlns:wp14="http://schemas.microsoft.com/office/word/2010/wordprocessingDrawing" xmlns:wp="http://schemas.openxmlformats.org/drawingml/2006/wordprocessingDrawing" xmlns:w10="urn:schemas-microsoft-com:office:word" xmlns:w="http://schemas.openxmlformats.org/wordprocessingml/2006/main" xmlns:w14="http://schemas.microsoft.com/office/word/2010/wordml" xmlns:w15="http://schemas.microsoft.com/office/word/2012/wordml" xmlns:w16cex="http://schemas.microsoft.com/office/word/2018/wordml/cex" xmlns:w16cid="http://schemas.microsoft.com/office/word/2016/wordml/cid" xmlns:w16="http://schemas.microsoft.com/office/word/2018/wordml" xmlns:w16du="http://schemas.microsoft.com/office/word/2023/wordml/word16du" xmlns:w16sdtdh="http://schemas.microsoft.com/office/word/2020/wordml/sdtdatahash" xmlns:w16sdtfl="http://schemas.microsoft.com/office/word/2024/wordml/sdtformatlock" xmlns:w16se="http://schemas.microsoft.com/office/word/2015/wordml/symex" xmlns:wpg="http://schemas.microsoft.com/office/word/2010/wordprocessingGroup" xmlns:wpi="http://schemas.microsoft.com/office/word/2010/wordprocessingInk" xmlns:wne="http://schemas.microsoft.com/office/word/2006/wordml" xmlns:wps="http://schemas.microsoft.com/office/word/2010/wordprocessingShape" mc:Ignorable="w14 w15 w16se w16cid w16 w16cex w16sdtdh w16sdtfl w16du wp14">
   <w:body>
+    <w:p>
+      <w:pPr>
+        <w:widowControl w:val="0"/>
+        <w:spacing w:after="80"/>
+        <w:jc w:val="both"/>
+        <w:rPr>
+          <w:rFonts w:ascii="Calibri" w:eastAsia="Calibri" w:hAnsi="Calibri" w:cs="Calibri"/>
+          <w:b/>
+          <w:sz w:val="20"/>
+          <w:szCs w:val="20"/>
+        </w:rPr>
+      </w:pPr>
+    </w:p>
+    <w:p>
+      <w:pPr>
+        <w:widowControl w:val="0"/>
+        <w:spacing w:after="80"/>
+        <w:jc w:val="both"/>
+        <w:rPr>
+          <w:rFonts w:ascii="Calibri" w:eastAsia="Calibri" w:hAnsi="Calibri" w:cs="Calibri"/>
+          <w:b/>
+          <w:sz w:val="20"/>
+          <w:szCs w:val="20"/>
+        </w:rPr>
+      </w:pPr>
+    </w:p>
+    <w:p>
+      <w:pPr>
+        <w:widowControl w:val="0"/>
+        <w:spacing w:after="80"/>
+        <w:jc w:val="both"/>
+        <w:rPr>
+          <w:rFonts w:ascii="Calibri" w:eastAsia="Calibri" w:hAnsi="Calibri" w:cs="Calibri"/>
+          <w:b/>
+          <w:sz w:val="20"/>
+          <w:szCs w:val="20"/>
+        </w:rPr>
+      </w:pPr>
+    </w:p>
     <w:p>
       <w:pPr>
         <w:widowControl w:val="0"/>
@@ -477,7 +516,22 @@
         <w:rPr>
           <w:color w:val="000000"/>
         </w:rPr>
-        <w:t>A Client Board will be provided each week with the current status, stage timelines, and any related notes to each client.</w:t>
+        <w:lastRenderedPageBreak/>
+        <w:t xml:space="preserve">A Client Board will be provided each week with the </w:t>
+      </w:r>
+      <w:proofErr w:type="gramStart"/>
+      <w:r>
+        <w:rPr>
+          <w:color w:val="000000"/>
+        </w:rPr>
+        <w:t>current status</w:t>
+      </w:r>
+      <w:proofErr w:type="gramEnd"/>
+      <w:r>
+        <w:rPr>
+          <w:color w:val="000000"/>
+        </w:rPr>
+        <w:t>, stage timelines, and any related notes to each client.</w:t>
       </w:r>
     </w:p>
     <w:p>
@@ -523,7 +577,6 @@
         <w:rPr>
           <w:color w:val="000000"/>
         </w:rPr>
-        <w:lastRenderedPageBreak/>
         <w:t>Projects paused for changes to the scope of work will be rescheduled once added fees are paid.</w:t>
       </w:r>
     </w:p>
@@ -856,7 +909,23 @@
           <w:color w:val="3F3F3F"/>
           <w:highlight w:val="white"/>
         </w:rPr>
-        <w:t>Special attention should be made for mills and vendor holiday closures in August, December, and February.</w:t>
+        <w:t xml:space="preserve">Special attention should be </w:t>
+      </w:r>
+      <w:proofErr w:type="gramStart"/>
+      <w:r>
+        <w:rPr>
+          <w:color w:val="3F3F3F"/>
+          <w:highlight w:val="white"/>
+        </w:rPr>
+        <w:t>made for</w:t>
+      </w:r>
+      <w:proofErr w:type="gramEnd"/>
+      <w:r>
+        <w:rPr>
+          <w:color w:val="3F3F3F"/>
+          <w:highlight w:val="white"/>
+        </w:rPr>
+        <w:t xml:space="preserve"> mills and vendor holiday closures in August, December, and February.</w:t>
       </w:r>
     </w:p>
     <w:p>
@@ -1059,13 +1128,43 @@
           <w:color w:val="3F3F3F"/>
           <w:highlight w:val="white"/>
         </w:rPr>
-        <w:t xml:space="preserve">All shipping fees are paid for by the client in all cases. </w:t>
-      </w:r>
-      <w:r>
-        <w:rPr>
-          <w:color w:val="000000"/>
-        </w:rPr>
-        <w:t>Should TEG provide shipping for the client, on request or by default, the client will be billed the cost of the shipping plus a 20% processing fee.</w:t>
+        <w:t xml:space="preserve">All shipping fees are </w:t>
+      </w:r>
+      <w:proofErr w:type="gramStart"/>
+      <w:r>
+        <w:rPr>
+          <w:color w:val="3F3F3F"/>
+          <w:highlight w:val="white"/>
+        </w:rPr>
+        <w:t>paid for</w:t>
+      </w:r>
+      <w:proofErr w:type="gramEnd"/>
+      <w:r>
+        <w:rPr>
+          <w:color w:val="3F3F3F"/>
+          <w:highlight w:val="white"/>
+        </w:rPr>
+        <w:t xml:space="preserve"> by the client in all cases. </w:t>
+      </w:r>
+      <w:r>
+        <w:rPr>
+          <w:color w:val="000000"/>
+        </w:rPr>
+        <w:t xml:space="preserve">Should TEG provide shipping for the client, on request or by default, the client will be </w:t>
+      </w:r>
+      <w:proofErr w:type="gramStart"/>
+      <w:r>
+        <w:rPr>
+          <w:color w:val="000000"/>
+        </w:rPr>
+        <w:t>billed</w:t>
+      </w:r>
+      <w:proofErr w:type="gramEnd"/>
+      <w:r>
+        <w:rPr>
+          <w:color w:val="000000"/>
+        </w:rPr>
+        <w:t xml:space="preserve"> the cost of the shipping plus a 20% processing fee.</w:t>
       </w:r>
     </w:p>
     <w:p>
@@ -1112,6 +1211,7 @@
           <w:b/>
           <w:highlight w:val="white"/>
         </w:rPr>
+        <w:lastRenderedPageBreak/>
         <w:t>Development</w:t>
       </w:r>
     </w:p>
@@ -1185,7 +1285,6 @@
           <w:color w:val="000000"/>
           <w:highlight w:val="white"/>
         </w:rPr>
-        <w:lastRenderedPageBreak/>
         <w:t>A signed TEG Spec Sheet and</w:t>
       </w:r>
       <w:r>
@@ -1640,7 +1739,21 @@
         <w:rPr>
           <w:color w:val="000000"/>
         </w:rPr>
-        <w:t>Should TEG provide shipping for the client, on request or by default, the client will be billed the cost of the shipping plus a 20% processing fee.</w:t>
+        <w:t xml:space="preserve">Should TEG provide shipping for the client, on request or by default, the client will be </w:t>
+      </w:r>
+      <w:proofErr w:type="gramStart"/>
+      <w:r>
+        <w:rPr>
+          <w:color w:val="000000"/>
+        </w:rPr>
+        <w:t>billed</w:t>
+      </w:r>
+      <w:proofErr w:type="gramEnd"/>
+      <w:r>
+        <w:rPr>
+          <w:color w:val="000000"/>
+        </w:rPr>
+        <w:t xml:space="preserve"> the cost of the shipping plus a 20% processing fee.</w:t>
       </w:r>
     </w:p>
     <w:p>
@@ -1801,6 +1914,7 @@
           <w:color w:val="000000"/>
           <w:highlight w:val="white"/>
         </w:rPr>
+        <w:lastRenderedPageBreak/>
         <w:t xml:space="preserve">All fabrics, trims, patterns, sew-by samples, and TEG Spec Packs must be received prior to scheduling. </w:t>
       </w:r>
     </w:p>
@@ -1830,7 +1944,6 @@
           <w:color w:val="000000"/>
           <w:highlight w:val="white"/>
         </w:rPr>
-        <w:lastRenderedPageBreak/>
         <w:t>Any changes not shown on the sew-by sample must be clearly documented on the TEG Spec Pack.</w:t>
       </w:r>
     </w:p>
@@ -1913,7 +2026,35 @@
         <w:rPr>
           <w:color w:val="000000"/>
         </w:rPr>
-        <w:t>Additional cutting fees may be applied due to recuts for shortages in fabric, trim, fabric damages, etc.</w:t>
+        <w:t xml:space="preserve">Additional cutting fees may be applied due to </w:t>
+      </w:r>
+      <w:proofErr w:type="gramStart"/>
+      <w:r>
+        <w:rPr>
+          <w:color w:val="000000"/>
+        </w:rPr>
+        <w:t>recuts</w:t>
+      </w:r>
+      <w:proofErr w:type="gramEnd"/>
+      <w:r>
+        <w:rPr>
+          <w:color w:val="000000"/>
+        </w:rPr>
+        <w:t xml:space="preserve"> for shortages in fabric, trim, fabric </w:t>
+      </w:r>
+      <w:proofErr w:type="gramStart"/>
+      <w:r>
+        <w:rPr>
+          <w:color w:val="000000"/>
+        </w:rPr>
+        <w:t>damages</w:t>
+      </w:r>
+      <w:proofErr w:type="gramEnd"/>
+      <w:r>
+        <w:rPr>
+          <w:color w:val="000000"/>
+        </w:rPr>
+        <w:t>, etc.</w:t>
       </w:r>
     </w:p>
     <w:p>
@@ -1966,7 +2107,23 @@
           <w:color w:val="000000"/>
           <w:highlight w:val="white"/>
         </w:rPr>
-        <w:t>Any change orders to the work after contracted may incur additional fees.</w:t>
+        <w:t xml:space="preserve">Any </w:t>
+      </w:r>
+      <w:proofErr w:type="gramStart"/>
+      <w:r>
+        <w:rPr>
+          <w:color w:val="000000"/>
+          <w:highlight w:val="white"/>
+        </w:rPr>
+        <w:t>change</w:t>
+      </w:r>
+      <w:proofErr w:type="gramEnd"/>
+      <w:r>
+        <w:rPr>
+          <w:color w:val="000000"/>
+          <w:highlight w:val="white"/>
+        </w:rPr>
+        <w:t xml:space="preserve"> orders to the work after contracted may incur additional fees.</w:t>
       </w:r>
     </w:p>
     <w:p>
@@ -2024,7 +2181,39 @@
           <w:color w:val="000000"/>
           <w:highlight w:val="white"/>
         </w:rPr>
-        <w:t>TEG is not responsible for stops in work due to fabric or trim shortages or damages on behalf of the client or mill.</w:t>
+        <w:t xml:space="preserve">TEG is not responsible for stops </w:t>
+      </w:r>
+      <w:proofErr w:type="gramStart"/>
+      <w:r>
+        <w:rPr>
+          <w:color w:val="000000"/>
+          <w:highlight w:val="white"/>
+        </w:rPr>
+        <w:t>in</w:t>
+      </w:r>
+      <w:proofErr w:type="gramEnd"/>
+      <w:r>
+        <w:rPr>
+          <w:color w:val="000000"/>
+          <w:highlight w:val="white"/>
+        </w:rPr>
+        <w:t xml:space="preserve"> work due to fabric or trim shortages or </w:t>
+      </w:r>
+      <w:proofErr w:type="gramStart"/>
+      <w:r>
+        <w:rPr>
+          <w:color w:val="000000"/>
+          <w:highlight w:val="white"/>
+        </w:rPr>
+        <w:t>damages</w:t>
+      </w:r>
+      <w:proofErr w:type="gramEnd"/>
+      <w:r>
+        <w:rPr>
+          <w:color w:val="000000"/>
+          <w:highlight w:val="white"/>
+        </w:rPr>
+        <w:t xml:space="preserve"> on behalf of the client or mill.</w:t>
       </w:r>
     </w:p>
     <w:p>
@@ -2053,7 +2242,23 @@
           <w:color w:val="000000"/>
           <w:highlight w:val="white"/>
         </w:rPr>
-        <w:t>Client agrees to remove all remaining fabrics, trims, or other items from TEG within 14 days of project completion.  Items left longer may be donated or become the property of TEG.</w:t>
+        <w:t xml:space="preserve">Client agrees to remove all remaining fabrics, trims, or other items from TEG within 14 days of project completion.  Items </w:t>
+      </w:r>
+      <w:proofErr w:type="gramStart"/>
+      <w:r>
+        <w:rPr>
+          <w:color w:val="000000"/>
+          <w:highlight w:val="white"/>
+        </w:rPr>
+        <w:t>left longer</w:t>
+      </w:r>
+      <w:proofErr w:type="gramEnd"/>
+      <w:r>
+        <w:rPr>
+          <w:color w:val="000000"/>
+          <w:highlight w:val="white"/>
+        </w:rPr>
+        <w:t xml:space="preserve"> may be donated or become the property of TEG.</w:t>
       </w:r>
     </w:p>
     <w:p>
@@ -2088,7 +2293,21 @@
         <w:rPr>
           <w:color w:val="000000"/>
         </w:rPr>
-        <w:t>Should TEG provide shipping for the client, on request or by default, the client will be billed the cost of the shipping plus a 20% processing fee.</w:t>
+        <w:t xml:space="preserve">Should TEG provide shipping for the client, on request or by default, the client will be </w:t>
+      </w:r>
+      <w:proofErr w:type="gramStart"/>
+      <w:r>
+        <w:rPr>
+          <w:color w:val="000000"/>
+        </w:rPr>
+        <w:t>billed</w:t>
+      </w:r>
+      <w:proofErr w:type="gramEnd"/>
+      <w:r>
+        <w:rPr>
+          <w:color w:val="000000"/>
+        </w:rPr>
+        <w:t xml:space="preserve"> the cost of the shipping plus a 20% processing fee.</w:t>
       </w:r>
     </w:p>
     <w:p>
@@ -2297,7 +2516,31 @@
           <w:color w:val="000000"/>
           <w:highlight w:val="white"/>
         </w:rPr>
-        <w:t>All contracts must be fulfilled within 1 year of the contracted date.  If any delays should occur, the client has one calendar year to fulfill any contracted or paid work and foregoes any paid services thereafter.</w:t>
+        <w:t xml:space="preserve">All contracts must be fulfilled within 1 year of the contracted date.  If any delays should occur, </w:t>
+      </w:r>
+      <w:r>
+        <w:rPr>
+          <w:color w:val="000000"/>
+          <w:highlight w:val="white"/>
+        </w:rPr>
+        <w:lastRenderedPageBreak/>
+        <w:t xml:space="preserve">the client has one calendar year to </w:t>
+      </w:r>
+      <w:proofErr w:type="gramStart"/>
+      <w:r>
+        <w:rPr>
+          <w:color w:val="000000"/>
+          <w:highlight w:val="white"/>
+        </w:rPr>
+        <w:t>fulfill</w:t>
+      </w:r>
+      <w:proofErr w:type="gramEnd"/>
+      <w:r>
+        <w:rPr>
+          <w:color w:val="000000"/>
+          <w:highlight w:val="white"/>
+        </w:rPr>
+        <w:t xml:space="preserve"> any contracted or paid work and foregoes any paid services thereafter.</w:t>
       </w:r>
     </w:p>
     <w:p>
@@ -2311,249 +2554,309 @@
           <w:highlight w:val="white"/>
           <w:u w:val="single"/>
         </w:rPr>
+        <w:t>LIMITED LIABILITY</w:t>
+      </w:r>
+      <w:r>
+        <w:rPr>
+          <w:highlight w:val="white"/>
+        </w:rPr>
+        <w:t xml:space="preserve">: While TEG takes every care in producing safe products, employing safe production practices, and reviewing the preparation of all apparel, TEG makes no warranties, expressed or implied, of merchantability, fitness of purpose, or safety of purpose of the items produced by TEG.  Client agrees that TEG acts solely at the direction and discretion of the </w:t>
+      </w:r>
+      <w:proofErr w:type="gramStart"/>
+      <w:r>
+        <w:rPr>
+          <w:highlight w:val="white"/>
+        </w:rPr>
+        <w:t>client</w:t>
+      </w:r>
+      <w:proofErr w:type="gramEnd"/>
+      <w:r>
+        <w:rPr>
+          <w:highlight w:val="white"/>
+        </w:rPr>
+        <w:t xml:space="preserve"> pertaining to apparel development or production.   In the event of any discrepancy or error, TEG product liability is limited solely to the remuneration paid under contract between TEG and the client.</w:t>
+      </w:r>
+    </w:p>
+    <w:p>
+      <w:pPr>
+        <w:widowControl w:val="0"/>
+        <w:ind w:left="360"/>
+        <w:jc w:val="both"/>
+      </w:pPr>
+    </w:p>
+    <w:p>
+      <w:pPr>
+        <w:widowControl w:val="0"/>
+        <w:numPr>
+          <w:ilvl w:val="0"/>
+          <w:numId w:val="5"/>
+        </w:numPr>
+        <w:pBdr>
+          <w:top w:val="nil"/>
+          <w:left w:val="nil"/>
+          <w:bottom w:val="nil"/>
+          <w:right w:val="nil"/>
+          <w:between w:val="nil"/>
+        </w:pBdr>
+        <w:jc w:val="both"/>
+      </w:pPr>
+      <w:r>
+        <w:rPr>
+          <w:color w:val="000000"/>
+          <w:highlight w:val="white"/>
+        </w:rPr>
+        <w:t xml:space="preserve">TEG assumes no responsibility or liability for direct, indirect, incidental, accidental, intended, or consequential </w:t>
+      </w:r>
+      <w:proofErr w:type="gramStart"/>
+      <w:r>
+        <w:rPr>
+          <w:color w:val="000000"/>
+          <w:highlight w:val="white"/>
+        </w:rPr>
+        <w:t>damages</w:t>
+      </w:r>
+      <w:proofErr w:type="gramEnd"/>
+      <w:r>
+        <w:rPr>
+          <w:color w:val="000000"/>
+          <w:highlight w:val="white"/>
+        </w:rPr>
+        <w:t xml:space="preserve"> caused or incurred by the client or end user in the use of products produced by TEG for the client.</w:t>
+      </w:r>
+    </w:p>
+    <w:p>
+      <w:pPr>
+        <w:widowControl w:val="0"/>
+        <w:numPr>
+          <w:ilvl w:val="0"/>
+          <w:numId w:val="5"/>
+        </w:numPr>
+        <w:pBdr>
+          <w:top w:val="nil"/>
+          <w:left w:val="nil"/>
+          <w:bottom w:val="nil"/>
+          <w:right w:val="nil"/>
+          <w:between w:val="nil"/>
+        </w:pBdr>
+        <w:jc w:val="both"/>
+        <w:rPr>
+          <w:color w:val="000000"/>
+          <w:highlight w:val="white"/>
+        </w:rPr>
+      </w:pPr>
+      <w:r>
+        <w:rPr>
+          <w:color w:val="000000"/>
+          <w:highlight w:val="white"/>
+        </w:rPr>
+        <w:t xml:space="preserve">TEG assumes no responsibility for materials delivered to or held at TEG premises or partner or vendor facilities.  </w:t>
+      </w:r>
+      <w:proofErr w:type="gramStart"/>
+      <w:r>
+        <w:rPr>
+          <w:color w:val="000000"/>
+          <w:highlight w:val="white"/>
+        </w:rPr>
+        <w:t>Client</w:t>
+      </w:r>
+      <w:proofErr w:type="gramEnd"/>
+      <w:r>
+        <w:rPr>
+          <w:color w:val="000000"/>
+          <w:highlight w:val="white"/>
+        </w:rPr>
+        <w:t xml:space="preserve"> may choose to provide insurance coverage of materials managed by TEG by naming </w:t>
+      </w:r>
+      <w:r>
+        <w:rPr>
+          <w:highlight w:val="white"/>
+        </w:rPr>
+        <w:t>TEG</w:t>
+      </w:r>
+      <w:r>
+        <w:rPr>
+          <w:color w:val="000000"/>
+          <w:highlight w:val="white"/>
+        </w:rPr>
+        <w:t>. as additional insured on the client’s own property insurance policy.</w:t>
+      </w:r>
+    </w:p>
+    <w:p>
+      <w:pPr>
+        <w:widowControl w:val="0"/>
+        <w:numPr>
+          <w:ilvl w:val="0"/>
+          <w:numId w:val="5"/>
+        </w:numPr>
+        <w:pBdr>
+          <w:top w:val="nil"/>
+          <w:left w:val="nil"/>
+          <w:bottom w:val="nil"/>
+          <w:right w:val="nil"/>
+          <w:between w:val="nil"/>
+        </w:pBdr>
+        <w:ind w:right="467"/>
+        <w:jc w:val="both"/>
+      </w:pPr>
+      <w:r>
+        <w:rPr>
+          <w:color w:val="000000"/>
+        </w:rPr>
+        <w:t xml:space="preserve">Goods received by </w:t>
+      </w:r>
+      <w:proofErr w:type="gramStart"/>
+      <w:r>
+        <w:rPr>
+          <w:color w:val="000000"/>
+        </w:rPr>
+        <w:t>TEG</w:t>
+      </w:r>
+      <w:proofErr w:type="gramEnd"/>
+      <w:r>
+        <w:rPr>
+          <w:color w:val="000000"/>
+        </w:rPr>
+        <w:t xml:space="preserve"> where yields and counts are not calculated by TEG customer acknowledges any discrepancies in amounts provided will be their responsibility. </w:t>
+      </w:r>
+    </w:p>
+    <w:p>
+      <w:pPr>
+        <w:widowControl w:val="0"/>
+        <w:numPr>
+          <w:ilvl w:val="0"/>
+          <w:numId w:val="5"/>
+        </w:numPr>
+        <w:pBdr>
+          <w:top w:val="nil"/>
+          <w:left w:val="nil"/>
+          <w:bottom w:val="nil"/>
+          <w:right w:val="nil"/>
+          <w:between w:val="nil"/>
+        </w:pBdr>
+        <w:ind w:right="12"/>
+        <w:jc w:val="both"/>
+      </w:pPr>
+      <w:r>
+        <w:rPr>
+          <w:color w:val="000000"/>
+        </w:rPr>
+        <w:t xml:space="preserve">TEG assumes no responsibility or liability for incorrect amount or quality of textiles or trims delivered to it, or liability for inspecting, evaluating, reviewing, or counting material and trims delivered to TEG for amount, suitability, damages, or loss. </w:t>
+      </w:r>
+    </w:p>
+    <w:p>
+      <w:pPr>
+        <w:widowControl w:val="0"/>
+        <w:numPr>
+          <w:ilvl w:val="0"/>
+          <w:numId w:val="5"/>
+        </w:numPr>
+        <w:pBdr>
+          <w:top w:val="nil"/>
+          <w:left w:val="nil"/>
+          <w:bottom w:val="nil"/>
+          <w:right w:val="nil"/>
+          <w:between w:val="nil"/>
+        </w:pBdr>
+        <w:ind w:right="12"/>
+        <w:jc w:val="both"/>
+      </w:pPr>
+      <w:r>
+        <w:t>TEG reserves the right to showcase its work and client list online and in marketing materials.</w:t>
+      </w:r>
+    </w:p>
+    <w:p>
+      <w:pPr>
+        <w:widowControl w:val="0"/>
+        <w:numPr>
+          <w:ilvl w:val="0"/>
+          <w:numId w:val="5"/>
+        </w:numPr>
+        <w:pBdr>
+          <w:top w:val="nil"/>
+          <w:left w:val="nil"/>
+          <w:bottom w:val="nil"/>
+          <w:right w:val="nil"/>
+          <w:between w:val="nil"/>
+        </w:pBdr>
+        <w:jc w:val="both"/>
+        <w:rPr>
+          <w:color w:val="000000"/>
+          <w:highlight w:val="white"/>
+        </w:rPr>
+      </w:pPr>
+      <w:r>
+        <w:rPr>
+          <w:color w:val="000000"/>
+        </w:rPr>
+        <w:t>TEG will not be responsible or liable for unforeseen issues contributing to changes in project completion date or delivery date beyond the contracted terms.  This includes but is not limited to unforeseen closures, temporary stops in business, or other issues contributing to unforeseen delays.</w:t>
+      </w:r>
+    </w:p>
+    <w:p>
+      <w:pPr>
+        <w:widowControl w:val="0"/>
+        <w:numPr>
+          <w:ilvl w:val="0"/>
+          <w:numId w:val="5"/>
+        </w:numPr>
+        <w:pBdr>
+          <w:top w:val="nil"/>
+          <w:left w:val="nil"/>
+          <w:bottom w:val="nil"/>
+          <w:right w:val="nil"/>
+          <w:between w:val="nil"/>
+        </w:pBdr>
+        <w:ind w:right="1"/>
+        <w:jc w:val="both"/>
+      </w:pPr>
+      <w:r>
+        <w:rPr>
+          <w:color w:val="000000"/>
+        </w:rPr>
+        <w:t xml:space="preserve">Client will not, without the prior written consent of the TEG at any  time during your contract with TEG, or for a period of two years from the date of  completion, either individually or through any company controlled by you and  either on your behalf or on behalf of any other person competing or endeavoring  to compete with the TEG, directly or indirectly solicit for employment, or  endeavor to employ or to retain as an independent contractor or agent, any  person who is an employee of TEG as of the date of completion or termination of  your contract or was an employee of TEG at any time during two years prior to the  completion or termination of your contract. </w:t>
+      </w:r>
+    </w:p>
+    <w:p>
+      <w:pPr>
+        <w:widowControl w:val="0"/>
+        <w:jc w:val="both"/>
+      </w:pPr>
+    </w:p>
+    <w:p>
+      <w:pPr>
+        <w:widowControl w:val="0"/>
+        <w:ind w:left="720"/>
+        <w:jc w:val="both"/>
+      </w:pPr>
+      <w:r>
+        <w:t>I have read and agree to all above terms and policies set forth herein by TEG.</w:t>
+      </w:r>
+    </w:p>
+    <w:p>
+      <w:pPr>
+        <w:widowControl w:val="0"/>
+        <w:jc w:val="both"/>
+      </w:pPr>
+    </w:p>
+    <w:p>
+      <w:pPr>
+        <w:widowControl w:val="0"/>
+        <w:jc w:val="both"/>
+      </w:pPr>
+    </w:p>
+    <w:p>
+      <w:pPr>
+        <w:widowControl w:val="0"/>
+        <w:ind w:left="720"/>
+        <w:jc w:val="both"/>
+        <w:rPr>
+          <w:highlight w:val="yellow"/>
+        </w:rPr>
+      </w:pPr>
+      <w:r>
+        <w:rPr>
+          <w:highlight w:val="yellow"/>
+        </w:rPr>
         <w:lastRenderedPageBreak/>
-        <w:t>LIMITED LIABILITY</w:t>
-      </w:r>
-      <w:r>
-        <w:rPr>
-          <w:highlight w:val="white"/>
-        </w:rPr>
-        <w:t>: While TEG takes every care in producing safe products, employing safe production practices, and reviewing the preparation of all apparel, TEG makes no warranties, expressed or implied, of merchantability, fitness of purpose, or safety of purpose of the items produced by TEG.  Client agrees that TEG acts solely at the direction and discretion of the client pertaining to apparel development or production.   In the event of any discrepancy or error, TEG product liability is limited solely to the remuneration paid under contract between TEG and the client.</w:t>
-      </w:r>
-    </w:p>
-    <w:p>
-      <w:pPr>
-        <w:widowControl w:val="0"/>
-        <w:ind w:left="360"/>
-        <w:jc w:val="both"/>
-      </w:pPr>
-    </w:p>
-    <w:p>
-      <w:pPr>
-        <w:widowControl w:val="0"/>
-        <w:numPr>
-          <w:ilvl w:val="0"/>
-          <w:numId w:val="5"/>
-        </w:numPr>
-        <w:pBdr>
-          <w:top w:val="nil"/>
-          <w:left w:val="nil"/>
-          <w:bottom w:val="nil"/>
-          <w:right w:val="nil"/>
-          <w:between w:val="nil"/>
-        </w:pBdr>
-        <w:jc w:val="both"/>
-      </w:pPr>
-      <w:r>
-        <w:rPr>
-          <w:color w:val="000000"/>
-          <w:highlight w:val="white"/>
-        </w:rPr>
-        <w:t>TEG assumes no responsibility or liability for direct, indirect, incidental, accidental, intended, or consequential damages caused or incurred by the client or end user in the use of products produced by TEG for the client.</w:t>
-      </w:r>
-    </w:p>
-    <w:p>
-      <w:pPr>
-        <w:widowControl w:val="0"/>
-        <w:numPr>
-          <w:ilvl w:val="0"/>
-          <w:numId w:val="5"/>
-        </w:numPr>
-        <w:pBdr>
-          <w:top w:val="nil"/>
-          <w:left w:val="nil"/>
-          <w:bottom w:val="nil"/>
-          <w:right w:val="nil"/>
-          <w:between w:val="nil"/>
-        </w:pBdr>
-        <w:jc w:val="both"/>
-        <w:rPr>
-          <w:color w:val="000000"/>
-          <w:highlight w:val="white"/>
-        </w:rPr>
-      </w:pPr>
-      <w:r>
-        <w:rPr>
-          <w:color w:val="000000"/>
-          <w:highlight w:val="white"/>
-        </w:rPr>
-        <w:t xml:space="preserve">TEG assumes no responsibility for materials delivered to or held at TEG premises or partner or vendor facilities.  Client may choose to provide insurance coverage of materials managed by TEG by naming </w:t>
-      </w:r>
-      <w:r>
-        <w:rPr>
-          <w:highlight w:val="white"/>
-        </w:rPr>
-        <w:t>TEG</w:t>
-      </w:r>
-      <w:r>
-        <w:rPr>
-          <w:color w:val="000000"/>
-          <w:highlight w:val="white"/>
-        </w:rPr>
-        <w:t>. as additional insured on the client’s own property insurance policy.</w:t>
-      </w:r>
-    </w:p>
-    <w:p>
-      <w:pPr>
-        <w:widowControl w:val="0"/>
-        <w:numPr>
-          <w:ilvl w:val="0"/>
-          <w:numId w:val="5"/>
-        </w:numPr>
-        <w:pBdr>
-          <w:top w:val="nil"/>
-          <w:left w:val="nil"/>
-          <w:bottom w:val="nil"/>
-          <w:right w:val="nil"/>
-          <w:between w:val="nil"/>
-        </w:pBdr>
-        <w:ind w:right="467"/>
-        <w:jc w:val="both"/>
-      </w:pPr>
-      <w:r>
-        <w:rPr>
-          <w:color w:val="000000"/>
-        </w:rPr>
-        <w:t xml:space="preserve">Goods received by TEG where yields and counts are not calculated by TEG customer acknowledges any discrepancies in amounts provided will be their responsibility. </w:t>
-      </w:r>
-    </w:p>
-    <w:p>
-      <w:pPr>
-        <w:widowControl w:val="0"/>
-        <w:numPr>
-          <w:ilvl w:val="0"/>
-          <w:numId w:val="5"/>
-        </w:numPr>
-        <w:pBdr>
-          <w:top w:val="nil"/>
-          <w:left w:val="nil"/>
-          <w:bottom w:val="nil"/>
-          <w:right w:val="nil"/>
-          <w:between w:val="nil"/>
-        </w:pBdr>
-        <w:ind w:right="12"/>
-        <w:jc w:val="both"/>
-      </w:pPr>
-      <w:r>
-        <w:rPr>
-          <w:color w:val="000000"/>
-        </w:rPr>
-        <w:t xml:space="preserve">TEG assumes no responsibility or liability for incorrect amount or quality of textiles or trims delivered to it, or liability for inspecting, evaluating, reviewing, or counting material and trims delivered to TEG for amount, suitability, damages, or loss. </w:t>
-      </w:r>
-    </w:p>
-    <w:p>
-      <w:pPr>
-        <w:widowControl w:val="0"/>
-        <w:numPr>
-          <w:ilvl w:val="0"/>
-          <w:numId w:val="5"/>
-        </w:numPr>
-        <w:pBdr>
-          <w:top w:val="nil"/>
-          <w:left w:val="nil"/>
-          <w:bottom w:val="nil"/>
-          <w:right w:val="nil"/>
-          <w:between w:val="nil"/>
-        </w:pBdr>
-        <w:ind w:right="12"/>
-        <w:jc w:val="both"/>
-      </w:pPr>
-      <w:r>
-        <w:t>TEG reserves the right to showcase its work and client list online and in marketing materials.</w:t>
-      </w:r>
-    </w:p>
-    <w:p>
-      <w:pPr>
-        <w:widowControl w:val="0"/>
-        <w:numPr>
-          <w:ilvl w:val="0"/>
-          <w:numId w:val="5"/>
-        </w:numPr>
-        <w:pBdr>
-          <w:top w:val="nil"/>
-          <w:left w:val="nil"/>
-          <w:bottom w:val="nil"/>
-          <w:right w:val="nil"/>
-          <w:between w:val="nil"/>
-        </w:pBdr>
-        <w:jc w:val="both"/>
-        <w:rPr>
-          <w:color w:val="000000"/>
-          <w:highlight w:val="white"/>
-        </w:rPr>
-      </w:pPr>
-      <w:r>
-        <w:rPr>
-          <w:color w:val="000000"/>
-        </w:rPr>
-        <w:t>TEG will not be responsible or liable for unforeseen issues contributing to changes in project completion date or delivery date beyond the contracted terms.  This includes but is not limited to unforeseen closures, temporary stops in business, or other issues contributing to unforeseen delays.</w:t>
-      </w:r>
-    </w:p>
-    <w:p>
-      <w:pPr>
-        <w:widowControl w:val="0"/>
-        <w:numPr>
-          <w:ilvl w:val="0"/>
-          <w:numId w:val="5"/>
-        </w:numPr>
-        <w:pBdr>
-          <w:top w:val="nil"/>
-          <w:left w:val="nil"/>
-          <w:bottom w:val="nil"/>
-          <w:right w:val="nil"/>
-          <w:between w:val="nil"/>
-        </w:pBdr>
-        <w:ind w:right="1"/>
-        <w:jc w:val="both"/>
-      </w:pPr>
-      <w:r>
-        <w:rPr>
-          <w:color w:val="000000"/>
-        </w:rPr>
-        <w:t xml:space="preserve">Client will not, without the prior written consent of the TEG at any  time during your contract with TEG, or for a period of two years from the date of  completion, either individually or through any company controlled by you and  either on your behalf or on behalf of any other person competing or endeavoring  to compete with the TEG, directly or indirectly solicit for employment, or  endeavor to employ or to retain as an independent contractor or agent, any  person who is an employee of TEG as of the date of completion or termination of  your contract or was an employee of TEG at any time during two years prior to the  completion or termination of your contract. </w:t>
-      </w:r>
-    </w:p>
-    <w:p>
-      <w:pPr>
-        <w:widowControl w:val="0"/>
-        <w:jc w:val="both"/>
-      </w:pPr>
-    </w:p>
-    <w:p>
-      <w:pPr>
-        <w:widowControl w:val="0"/>
-        <w:ind w:left="720"/>
-        <w:jc w:val="both"/>
-      </w:pPr>
-      <w:r>
-        <w:t>I have read and agree to all above terms and policies set forth herein by TEG.</w:t>
-      </w:r>
-    </w:p>
-    <w:p>
-      <w:pPr>
-        <w:widowControl w:val="0"/>
-        <w:jc w:val="both"/>
-      </w:pPr>
-    </w:p>
-    <w:p>
-      <w:pPr>
-        <w:widowControl w:val="0"/>
-        <w:jc w:val="both"/>
-      </w:pPr>
-    </w:p>
-    <w:p>
-      <w:pPr>
-        <w:widowControl w:val="0"/>
-        <w:ind w:left="720"/>
-        <w:jc w:val="both"/>
-        <w:rPr>
-          <w:highlight w:val="yellow"/>
-        </w:rPr>
-      </w:pPr>
-      <w:r>
-        <w:rPr>
-          <w:highlight w:val="yellow"/>
-        </w:rPr>
         <w:t>_____________________________________</w:t>
       </w:r>
       <w:r>

</xml_diff>